<commit_message>
Move storage assets to global variable in FIR struct.
</commit_message>
<xml_diff>
--- a/GreetingCards.docx
+++ b/GreetingCards.docx
@@ -522,7 +522,7 @@
                                         <w:pPr>
                                           <w:jc w:val="center"/>
                                           <w:rPr>
-                                            <w:rFonts w:ascii="Futura Medium" w:hAnsi="Futura Medium" w:cs="Futura Medium" w:hint="cs"/>
+                                            <w:rFonts w:ascii="Futura Medium" w:hAnsi="Futura Medium" w:cs="Futura Medium"/>
                                             <w:color w:val="FFFFFF" w:themeColor="background1"/>
                                             <w:sz w:val="10"/>
                                             <w:szCs w:val="10"/>
@@ -543,6 +543,7 @@
                                       </w:tcPr>
                                       <w:p>
                                         <w:pPr>
+                                          <w:jc w:val="center"/>
                                           <w:rPr>
                                             <w:rFonts w:ascii="Georgia" w:hAnsi="Georgia"/>
                                             <w:i/>
@@ -557,10 +558,10 @@
                                             <w:noProof/>
                                           </w:rPr>
                                           <w:drawing>
-                                            <wp:inline distT="0" distB="0" distL="0" distR="0" wp14:anchorId="5282DB00" wp14:editId="0118683E">
-                                              <wp:extent cx="527685" cy="522245"/>
-                                              <wp:effectExtent l="0" t="0" r="5715" b="0"/>
-                                              <wp:docPr id="21" name="Picture 21" descr="Qr code&#10;&#10;Description automatically generated"/>
+                                            <wp:inline distT="0" distB="0" distL="0" distR="0" wp14:anchorId="3B904D7A" wp14:editId="05352F1B">
+                                              <wp:extent cx="528034" cy="528034"/>
+                                              <wp:effectExtent l="0" t="0" r="5715" b="5715"/>
+                                              <wp:docPr id="2" name="Picture 2" descr="Qr code&#10;&#10;Description automatically generated"/>
                                               <wp:cNvGraphicFramePr>
                                                 <a:graphicFrameLocks xmlns:a="http://schemas.openxmlformats.org/drawingml/2006/main" noChangeAspect="1"/>
                                               </wp:cNvGraphicFramePr>
@@ -568,11 +569,11 @@
                                                 <a:graphicData uri="http://schemas.openxmlformats.org/drawingml/2006/picture">
                                                   <pic:pic xmlns:pic="http://schemas.openxmlformats.org/drawingml/2006/picture">
                                                     <pic:nvPicPr>
-                                                      <pic:cNvPr id="1" name="Picture 1" descr="Qr code&#10;&#10;Description automatically generated"/>
+                                                      <pic:cNvPr id="2" name="Picture 2" descr="Qr code&#10;&#10;Description automatically generated"/>
                                                       <pic:cNvPicPr/>
                                                     </pic:nvPicPr>
                                                     <pic:blipFill>
-                                                      <a:blip r:embed="rId6" cstate="print">
+                                                      <a:blip r:embed="rId6">
                                                         <a:extLst>
                                                           <a:ext uri="{28A0092B-C50C-407E-A947-70E740481C1C}">
                                                             <a14:useLocalDpi xmlns:a14="http://schemas.microsoft.com/office/drawing/2010/main" val="0"/>
@@ -586,7 +587,7 @@
                                                     <pic:spPr>
                                                       <a:xfrm>
                                                         <a:off x="0" y="0"/>
-                                                        <a:ext cx="569210" cy="563342"/>
+                                                        <a:ext cx="541028" cy="541028"/>
                                                       </a:xfrm>
                                                       <a:prstGeom prst="rect">
                                                         <a:avLst/>
@@ -1162,7 +1163,7 @@
                                   <w:pPr>
                                     <w:jc w:val="center"/>
                                     <w:rPr>
-                                      <w:rFonts w:ascii="Futura Medium" w:hAnsi="Futura Medium" w:cs="Futura Medium" w:hint="cs"/>
+                                      <w:rFonts w:ascii="Futura Medium" w:hAnsi="Futura Medium" w:cs="Futura Medium"/>
                                       <w:color w:val="FFFFFF" w:themeColor="background1"/>
                                       <w:sz w:val="10"/>
                                       <w:szCs w:val="10"/>
@@ -1183,6 +1184,7 @@
                                 </w:tcPr>
                                 <w:p>
                                   <w:pPr>
+                                    <w:jc w:val="center"/>
                                     <w:rPr>
                                       <w:rFonts w:ascii="Georgia" w:hAnsi="Georgia"/>
                                       <w:i/>
@@ -1197,10 +1199,10 @@
                                       <w:noProof/>
                                     </w:rPr>
                                     <w:drawing>
-                                      <wp:inline distT="0" distB="0" distL="0" distR="0" wp14:anchorId="5282DB00" wp14:editId="0118683E">
-                                        <wp:extent cx="527685" cy="522245"/>
-                                        <wp:effectExtent l="0" t="0" r="5715" b="0"/>
-                                        <wp:docPr id="21" name="Picture 21" descr="Qr code&#10;&#10;Description automatically generated"/>
+                                      <wp:inline distT="0" distB="0" distL="0" distR="0" wp14:anchorId="3B904D7A" wp14:editId="05352F1B">
+                                        <wp:extent cx="528034" cy="528034"/>
+                                        <wp:effectExtent l="0" t="0" r="5715" b="5715"/>
+                                        <wp:docPr id="2" name="Picture 2" descr="Qr code&#10;&#10;Description automatically generated"/>
                                         <wp:cNvGraphicFramePr>
                                           <a:graphicFrameLocks xmlns:a="http://schemas.openxmlformats.org/drawingml/2006/main" noChangeAspect="1"/>
                                         </wp:cNvGraphicFramePr>
@@ -1208,11 +1210,11 @@
                                           <a:graphicData uri="http://schemas.openxmlformats.org/drawingml/2006/picture">
                                             <pic:pic xmlns:pic="http://schemas.openxmlformats.org/drawingml/2006/picture">
                                               <pic:nvPicPr>
-                                                <pic:cNvPr id="1" name="Picture 1" descr="Qr code&#10;&#10;Description automatically generated"/>
+                                                <pic:cNvPr id="2" name="Picture 2" descr="Qr code&#10;&#10;Description automatically generated"/>
                                                 <pic:cNvPicPr/>
                                               </pic:nvPicPr>
                                               <pic:blipFill>
-                                                <a:blip r:embed="rId6" cstate="print">
+                                                <a:blip r:embed="rId6">
                                                   <a:extLst>
                                                     <a:ext uri="{28A0092B-C50C-407E-A947-70E740481C1C}">
                                                       <a14:useLocalDpi xmlns:a14="http://schemas.microsoft.com/office/drawing/2010/main" val="0"/>
@@ -1226,7 +1228,7 @@
                                               <pic:spPr>
                                                 <a:xfrm>
                                                   <a:off x="0" y="0"/>
-                                                  <a:ext cx="569210" cy="563342"/>
+                                                  <a:ext cx="541028" cy="541028"/>
                                                 </a:xfrm>
                                                 <a:prstGeom prst="rect">
                                                   <a:avLst/>
@@ -1591,10 +1593,11 @@
                 </w:p>
                 <w:p>
                   <w:pPr>
-                    <w:jc w:val="center"/>
                     <w:rPr>
                       <w:rFonts w:ascii="Georgia" w:hAnsi="Georgia"/>
                       <w:color w:val="FFFFFF" w:themeColor="background1"/>
+                      <w:sz w:val="11"/>
+                      <w:szCs w:val="11"/>
                     </w:rPr>
                   </w:pPr>
                   <w:r>
@@ -1602,12 +1605,14 @@
                       <w:rFonts w:ascii="Georgia" w:hAnsi="Georgia"/>
                       <w:noProof/>
                       <w:color w:val="FFFFFF" w:themeColor="background1"/>
+                      <w:sz w:val="11"/>
+                      <w:szCs w:val="11"/>
                     </w:rPr>
                     <w:drawing>
-                      <wp:inline distT="0" distB="0" distL="0" distR="0" wp14:anchorId="1C3112B5" wp14:editId="086F2BC3">
-                        <wp:extent cx="548355" cy="548355"/>
+                      <wp:inline distT="0" distB="0" distL="0" distR="0" wp14:anchorId="3980B5B1" wp14:editId="055AC504">
+                        <wp:extent cx="547888" cy="547888"/>
                         <wp:effectExtent l="0" t="0" r="0" b="0"/>
-                        <wp:docPr id="4" name="Picture 4" descr="Qr code&#10;&#10;Description automatically generated"/>
+                        <wp:docPr id="5" name="Picture 5" descr="Qr code&#10;&#10;Description automatically generated"/>
                         <wp:cNvGraphicFramePr>
                           <a:graphicFrameLocks xmlns:a="http://schemas.openxmlformats.org/drawingml/2006/main" noChangeAspect="1"/>
                         </wp:cNvGraphicFramePr>
@@ -1615,7 +1620,7 @@
                           <a:graphicData uri="http://schemas.openxmlformats.org/drawingml/2006/picture">
                             <pic:pic xmlns:pic="http://schemas.openxmlformats.org/drawingml/2006/picture">
                               <pic:nvPicPr>
-                                <pic:cNvPr id="4" name="Picture 4" descr="Qr code&#10;&#10;Description automatically generated"/>
+                                <pic:cNvPr id="5" name="Picture 5" descr="Qr code&#10;&#10;Description automatically generated"/>
                                 <pic:cNvPicPr/>
                               </pic:nvPicPr>
                               <pic:blipFill>
@@ -1631,9 +1636,9 @@
                                 </a:stretch>
                               </pic:blipFill>
                               <pic:spPr>
-                                <a:xfrm flipH="1">
+                                <a:xfrm>
                                   <a:off x="0" y="0"/>
-                                  <a:ext cx="568781" cy="568781"/>
+                                  <a:ext cx="547888" cy="547888"/>
                                 </a:xfrm>
                                 <a:prstGeom prst="rect">
                                   <a:avLst/>

</xml_diff>